<commit_message>
update grammar | indicating factor, term, expr, stmt
</commit_message>
<xml_diff>
--- a/docs/Documentation.docx
+++ b/docs/Documentation.docx
@@ -241,11 +241,265 @@
       <w:r>
         <w:t xml:space="preserve"> object (as defined in </w:t>
       </w:r>
+      <w:proofErr w:type="gramStart"/>
       <w:r>
         <w:t xml:space="preserve">the </w:t>
       </w:r>
       <w:r>
-        <w:t>.proto file). This code can then be written to a file, executed, or further processed as needed.</w:t>
+        <w:t>.proto</w:t>
+      </w:r>
+      <w:proofErr w:type="gramEnd"/>
+      <w:r>
+        <w:t> file). This code can then be written to a file, executed, or further processed as needed.</w:t>
+      </w:r>
+    </w:p>
+    <w:p>
+      <w:r>
+        <w:br w:type="page"/>
+      </w:r>
+    </w:p>
+    <w:p>
+      <w:pPr>
+        <w:pStyle w:val="Heading2"/>
+        <w:rPr>
+          <w:b/>
+          <w:bCs/>
+          <w:u w:val="single"/>
+        </w:rPr>
+      </w:pPr>
+      <w:r>
+        <w:rPr>
+          <w:b/>
+          <w:bCs/>
+          <w:u w:val="single"/>
+        </w:rPr>
+        <w:lastRenderedPageBreak/>
+        <w:t>Folder Structure</w:t>
+      </w:r>
+    </w:p>
+    <w:p>
+      <w:r>
+        <w:rPr>
+          <w:b/>
+          <w:bCs/>
+        </w:rPr>
+        <w:t>Go Frontend (Monke):</w:t>
+      </w:r>
+    </w:p>
+    <w:p>
+      <w:pPr>
+        <w:numPr>
+          <w:ilvl w:val="0"/>
+          <w:numId w:val="2"/>
+        </w:numPr>
+      </w:pPr>
+      <w:proofErr w:type="spellStart"/>
+      <w:proofErr w:type="gramStart"/>
+      <w:r>
+        <w:t>main.go</w:t>
+      </w:r>
+      <w:proofErr w:type="spellEnd"/>
+      <w:proofErr w:type="gramEnd"/>
+      <w:r>
+        <w:t>: This is your main application file where you’ll handle the command-line arguments, read the Monke source code file, and start the analysis process.</w:t>
+      </w:r>
+    </w:p>
+    <w:p>
+      <w:pPr>
+        <w:numPr>
+          <w:ilvl w:val="0"/>
+          <w:numId w:val="2"/>
+        </w:numPr>
+      </w:pPr>
+      <w:proofErr w:type="spellStart"/>
+      <w:proofErr w:type="gramStart"/>
+      <w:r>
+        <w:t>lexer.go</w:t>
+      </w:r>
+      <w:proofErr w:type="spellEnd"/>
+      <w:proofErr w:type="gramEnd"/>
+      <w:r>
+        <w:t xml:space="preserve">: This file will contain the implementation of your </w:t>
+      </w:r>
+      <w:proofErr w:type="spellStart"/>
+      <w:r>
+        <w:t>lexer</w:t>
+      </w:r>
+      <w:proofErr w:type="spellEnd"/>
+      <w:r>
+        <w:t xml:space="preserve"> which will generate tokens from the Monke source code.</w:t>
+      </w:r>
+    </w:p>
+    <w:p>
+      <w:pPr>
+        <w:numPr>
+          <w:ilvl w:val="0"/>
+          <w:numId w:val="2"/>
+        </w:numPr>
+      </w:pPr>
+      <w:proofErr w:type="spellStart"/>
+      <w:proofErr w:type="gramStart"/>
+      <w:r>
+        <w:t>parser.go</w:t>
+      </w:r>
+      <w:proofErr w:type="spellEnd"/>
+      <w:proofErr w:type="gramEnd"/>
+      <w:r>
+        <w:t>: This file will contain the implementation of your parser which will generate an Abstract Syntax Tree (AST) from the tokens.</w:t>
+      </w:r>
+    </w:p>
+    <w:p>
+      <w:pPr>
+        <w:numPr>
+          <w:ilvl w:val="0"/>
+          <w:numId w:val="2"/>
+        </w:numPr>
+      </w:pPr>
+      <w:proofErr w:type="spellStart"/>
+      <w:proofErr w:type="gramStart"/>
+      <w:r>
+        <w:t>ir.go</w:t>
+      </w:r>
+      <w:proofErr w:type="spellEnd"/>
+      <w:proofErr w:type="gramEnd"/>
+      <w:r>
+        <w:t>: This file will contain the code to generate the Intermediate Representation (IR) from the AST.</w:t>
+      </w:r>
+    </w:p>
+    <w:p>
+      <w:pPr>
+        <w:numPr>
+          <w:ilvl w:val="0"/>
+          <w:numId w:val="2"/>
+        </w:numPr>
+      </w:pPr>
+      <w:proofErr w:type="spellStart"/>
+      <w:proofErr w:type="gramStart"/>
+      <w:r>
+        <w:t>client.go</w:t>
+      </w:r>
+      <w:proofErr w:type="spellEnd"/>
+      <w:proofErr w:type="gramEnd"/>
+      <w:r>
+        <w:t xml:space="preserve">: This file will contain the </w:t>
+      </w:r>
+      <w:proofErr w:type="spellStart"/>
+      <w:r>
+        <w:t>gRPC</w:t>
+      </w:r>
+      <w:proofErr w:type="spellEnd"/>
+      <w:r>
+        <w:t xml:space="preserve"> client code that will send the IR to the Python backend.</w:t>
+      </w:r>
+    </w:p>
+    <w:p>
+      <w:r>
+        <w:rPr>
+          <w:b/>
+          <w:bCs/>
+        </w:rPr>
+        <w:t>Python Backend (Paw):</w:t>
+      </w:r>
+    </w:p>
+    <w:p>
+      <w:pPr>
+        <w:numPr>
+          <w:ilvl w:val="0"/>
+          <w:numId w:val="3"/>
+        </w:numPr>
+      </w:pPr>
+      <w:r>
+        <w:t xml:space="preserve">main.py: This is your main application file where you’ll start the </w:t>
+      </w:r>
+      <w:proofErr w:type="spellStart"/>
+      <w:r>
+        <w:t>gRPC</w:t>
+      </w:r>
+      <w:proofErr w:type="spellEnd"/>
+      <w:r>
+        <w:t xml:space="preserve"> server.</w:t>
+      </w:r>
+    </w:p>
+    <w:p>
+      <w:pPr>
+        <w:numPr>
+          <w:ilvl w:val="0"/>
+          <w:numId w:val="3"/>
+        </w:numPr>
+      </w:pPr>
+      <w:r>
+        <w:t xml:space="preserve">server.py: This file will contain the </w:t>
+      </w:r>
+      <w:proofErr w:type="spellStart"/>
+      <w:r>
+        <w:t>gRPC</w:t>
+      </w:r>
+      <w:proofErr w:type="spellEnd"/>
+      <w:r>
+        <w:t xml:space="preserve"> server code that will receive the IR from the Go frontend.</w:t>
+      </w:r>
+    </w:p>
+    <w:p>
+      <w:pPr>
+        <w:numPr>
+          <w:ilvl w:val="0"/>
+          <w:numId w:val="3"/>
+        </w:numPr>
+      </w:pPr>
+      <w:r>
+        <w:t>codegen.py: This file will contain the code to generate Python code from the IR.</w:t>
+      </w:r>
+    </w:p>
+    <w:p>
+      <w:proofErr w:type="gramStart"/>
+      <w:r>
+        <w:rPr>
+          <w:b/>
+          <w:bCs/>
+        </w:rPr>
+        <w:t>Shared .proto</w:t>
+      </w:r>
+      <w:proofErr w:type="gramEnd"/>
+      <w:r>
+        <w:rPr>
+          <w:b/>
+          <w:bCs/>
+        </w:rPr>
+        <w:t xml:space="preserve"> file:</w:t>
+      </w:r>
+    </w:p>
+    <w:p>
+      <w:pPr>
+        <w:numPr>
+          <w:ilvl w:val="0"/>
+          <w:numId w:val="4"/>
+        </w:numPr>
+      </w:pPr>
+      <w:proofErr w:type="spellStart"/>
+      <w:proofErr w:type="gramStart"/>
+      <w:r>
+        <w:t>monke.proto</w:t>
+      </w:r>
+      <w:proofErr w:type="spellEnd"/>
+      <w:proofErr w:type="gramEnd"/>
+      <w:r>
+        <w:t>: This is the Protocol Buffers file that defines the IR, Variable, Expression, Statement, and </w:t>
+      </w:r>
+      <w:proofErr w:type="spellStart"/>
+      <w:r>
+        <w:t>PythonCode</w:t>
+      </w:r>
+      <w:proofErr w:type="spellEnd"/>
+      <w:r>
+        <w:t> messages and the </w:t>
+      </w:r>
+      <w:proofErr w:type="spellStart"/>
+      <w:r>
+        <w:t>MonkeTranslator</w:t>
+      </w:r>
+      <w:proofErr w:type="spellEnd"/>
+      <w:r>
+        <w:t> service. This file is shared between the Go frontend and the Python backend.</w:t>
       </w:r>
     </w:p>
     <w:p/>
@@ -374,8 +628,356 @@
       </w:pPr>
     </w:lvl>
   </w:abstractNum>
+  <w:abstractNum w:abstractNumId="1" w15:restartNumberingAfterBreak="0">
+    <w:nsid w:val="2C3C47E9"/>
+    <w:multiLevelType w:val="multilevel"/>
+    <w:tmpl w:val="F1BA269C"/>
+    <w:lvl w:ilvl="0">
+      <w:start w:val="1"/>
+      <w:numFmt w:val="decimal"/>
+      <w:lvlText w:val="%1."/>
+      <w:lvlJc w:val="left"/>
+      <w:pPr>
+        <w:tabs>
+          <w:tab w:val="num" w:pos="720"/>
+        </w:tabs>
+        <w:ind w:left="720" w:hanging="360"/>
+      </w:pPr>
+    </w:lvl>
+    <w:lvl w:ilvl="1" w:tentative="1">
+      <w:start w:val="1"/>
+      <w:numFmt w:val="decimal"/>
+      <w:lvlText w:val="%2."/>
+      <w:lvlJc w:val="left"/>
+      <w:pPr>
+        <w:tabs>
+          <w:tab w:val="num" w:pos="1440"/>
+        </w:tabs>
+        <w:ind w:left="1440" w:hanging="360"/>
+      </w:pPr>
+    </w:lvl>
+    <w:lvl w:ilvl="2" w:tentative="1">
+      <w:start w:val="1"/>
+      <w:numFmt w:val="decimal"/>
+      <w:lvlText w:val="%3."/>
+      <w:lvlJc w:val="left"/>
+      <w:pPr>
+        <w:tabs>
+          <w:tab w:val="num" w:pos="2160"/>
+        </w:tabs>
+        <w:ind w:left="2160" w:hanging="360"/>
+      </w:pPr>
+    </w:lvl>
+    <w:lvl w:ilvl="3" w:tentative="1">
+      <w:start w:val="1"/>
+      <w:numFmt w:val="decimal"/>
+      <w:lvlText w:val="%4."/>
+      <w:lvlJc w:val="left"/>
+      <w:pPr>
+        <w:tabs>
+          <w:tab w:val="num" w:pos="2880"/>
+        </w:tabs>
+        <w:ind w:left="2880" w:hanging="360"/>
+      </w:pPr>
+    </w:lvl>
+    <w:lvl w:ilvl="4" w:tentative="1">
+      <w:start w:val="1"/>
+      <w:numFmt w:val="decimal"/>
+      <w:lvlText w:val="%5."/>
+      <w:lvlJc w:val="left"/>
+      <w:pPr>
+        <w:tabs>
+          <w:tab w:val="num" w:pos="3600"/>
+        </w:tabs>
+        <w:ind w:left="3600" w:hanging="360"/>
+      </w:pPr>
+    </w:lvl>
+    <w:lvl w:ilvl="5" w:tentative="1">
+      <w:start w:val="1"/>
+      <w:numFmt w:val="decimal"/>
+      <w:lvlText w:val="%6."/>
+      <w:lvlJc w:val="left"/>
+      <w:pPr>
+        <w:tabs>
+          <w:tab w:val="num" w:pos="4320"/>
+        </w:tabs>
+        <w:ind w:left="4320" w:hanging="360"/>
+      </w:pPr>
+    </w:lvl>
+    <w:lvl w:ilvl="6" w:tentative="1">
+      <w:start w:val="1"/>
+      <w:numFmt w:val="decimal"/>
+      <w:lvlText w:val="%7."/>
+      <w:lvlJc w:val="left"/>
+      <w:pPr>
+        <w:tabs>
+          <w:tab w:val="num" w:pos="5040"/>
+        </w:tabs>
+        <w:ind w:left="5040" w:hanging="360"/>
+      </w:pPr>
+    </w:lvl>
+    <w:lvl w:ilvl="7" w:tentative="1">
+      <w:start w:val="1"/>
+      <w:numFmt w:val="decimal"/>
+      <w:lvlText w:val="%8."/>
+      <w:lvlJc w:val="left"/>
+      <w:pPr>
+        <w:tabs>
+          <w:tab w:val="num" w:pos="5760"/>
+        </w:tabs>
+        <w:ind w:left="5760" w:hanging="360"/>
+      </w:pPr>
+    </w:lvl>
+    <w:lvl w:ilvl="8" w:tentative="1">
+      <w:start w:val="1"/>
+      <w:numFmt w:val="decimal"/>
+      <w:lvlText w:val="%9."/>
+      <w:lvlJc w:val="left"/>
+      <w:pPr>
+        <w:tabs>
+          <w:tab w:val="num" w:pos="6480"/>
+        </w:tabs>
+        <w:ind w:left="6480" w:hanging="360"/>
+      </w:pPr>
+    </w:lvl>
+  </w:abstractNum>
+  <w:abstractNum w:abstractNumId="2" w15:restartNumberingAfterBreak="0">
+    <w:nsid w:val="3D7B5079"/>
+    <w:multiLevelType w:val="multilevel"/>
+    <w:tmpl w:val="FF16A86A"/>
+    <w:lvl w:ilvl="0">
+      <w:start w:val="1"/>
+      <w:numFmt w:val="decimal"/>
+      <w:lvlText w:val="%1."/>
+      <w:lvlJc w:val="left"/>
+      <w:pPr>
+        <w:tabs>
+          <w:tab w:val="num" w:pos="720"/>
+        </w:tabs>
+        <w:ind w:left="720" w:hanging="360"/>
+      </w:pPr>
+    </w:lvl>
+    <w:lvl w:ilvl="1" w:tentative="1">
+      <w:start w:val="1"/>
+      <w:numFmt w:val="decimal"/>
+      <w:lvlText w:val="%2."/>
+      <w:lvlJc w:val="left"/>
+      <w:pPr>
+        <w:tabs>
+          <w:tab w:val="num" w:pos="1440"/>
+        </w:tabs>
+        <w:ind w:left="1440" w:hanging="360"/>
+      </w:pPr>
+    </w:lvl>
+    <w:lvl w:ilvl="2" w:tentative="1">
+      <w:start w:val="1"/>
+      <w:numFmt w:val="decimal"/>
+      <w:lvlText w:val="%3."/>
+      <w:lvlJc w:val="left"/>
+      <w:pPr>
+        <w:tabs>
+          <w:tab w:val="num" w:pos="2160"/>
+        </w:tabs>
+        <w:ind w:left="2160" w:hanging="360"/>
+      </w:pPr>
+    </w:lvl>
+    <w:lvl w:ilvl="3" w:tentative="1">
+      <w:start w:val="1"/>
+      <w:numFmt w:val="decimal"/>
+      <w:lvlText w:val="%4."/>
+      <w:lvlJc w:val="left"/>
+      <w:pPr>
+        <w:tabs>
+          <w:tab w:val="num" w:pos="2880"/>
+        </w:tabs>
+        <w:ind w:left="2880" w:hanging="360"/>
+      </w:pPr>
+    </w:lvl>
+    <w:lvl w:ilvl="4" w:tentative="1">
+      <w:start w:val="1"/>
+      <w:numFmt w:val="decimal"/>
+      <w:lvlText w:val="%5."/>
+      <w:lvlJc w:val="left"/>
+      <w:pPr>
+        <w:tabs>
+          <w:tab w:val="num" w:pos="3600"/>
+        </w:tabs>
+        <w:ind w:left="3600" w:hanging="360"/>
+      </w:pPr>
+    </w:lvl>
+    <w:lvl w:ilvl="5" w:tentative="1">
+      <w:start w:val="1"/>
+      <w:numFmt w:val="decimal"/>
+      <w:lvlText w:val="%6."/>
+      <w:lvlJc w:val="left"/>
+      <w:pPr>
+        <w:tabs>
+          <w:tab w:val="num" w:pos="4320"/>
+        </w:tabs>
+        <w:ind w:left="4320" w:hanging="360"/>
+      </w:pPr>
+    </w:lvl>
+    <w:lvl w:ilvl="6" w:tentative="1">
+      <w:start w:val="1"/>
+      <w:numFmt w:val="decimal"/>
+      <w:lvlText w:val="%7."/>
+      <w:lvlJc w:val="left"/>
+      <w:pPr>
+        <w:tabs>
+          <w:tab w:val="num" w:pos="5040"/>
+        </w:tabs>
+        <w:ind w:left="5040" w:hanging="360"/>
+      </w:pPr>
+    </w:lvl>
+    <w:lvl w:ilvl="7" w:tentative="1">
+      <w:start w:val="1"/>
+      <w:numFmt w:val="decimal"/>
+      <w:lvlText w:val="%8."/>
+      <w:lvlJc w:val="left"/>
+      <w:pPr>
+        <w:tabs>
+          <w:tab w:val="num" w:pos="5760"/>
+        </w:tabs>
+        <w:ind w:left="5760" w:hanging="360"/>
+      </w:pPr>
+    </w:lvl>
+    <w:lvl w:ilvl="8" w:tentative="1">
+      <w:start w:val="1"/>
+      <w:numFmt w:val="decimal"/>
+      <w:lvlText w:val="%9."/>
+      <w:lvlJc w:val="left"/>
+      <w:pPr>
+        <w:tabs>
+          <w:tab w:val="num" w:pos="6480"/>
+        </w:tabs>
+        <w:ind w:left="6480" w:hanging="360"/>
+      </w:pPr>
+    </w:lvl>
+  </w:abstractNum>
+  <w:abstractNum w:abstractNumId="3" w15:restartNumberingAfterBreak="0">
+    <w:nsid w:val="561C3602"/>
+    <w:multiLevelType w:val="multilevel"/>
+    <w:tmpl w:val="68585A16"/>
+    <w:lvl w:ilvl="0">
+      <w:start w:val="1"/>
+      <w:numFmt w:val="decimal"/>
+      <w:lvlText w:val="%1."/>
+      <w:lvlJc w:val="left"/>
+      <w:pPr>
+        <w:tabs>
+          <w:tab w:val="num" w:pos="720"/>
+        </w:tabs>
+        <w:ind w:left="720" w:hanging="360"/>
+      </w:pPr>
+    </w:lvl>
+    <w:lvl w:ilvl="1" w:tentative="1">
+      <w:start w:val="1"/>
+      <w:numFmt w:val="decimal"/>
+      <w:lvlText w:val="%2."/>
+      <w:lvlJc w:val="left"/>
+      <w:pPr>
+        <w:tabs>
+          <w:tab w:val="num" w:pos="1440"/>
+        </w:tabs>
+        <w:ind w:left="1440" w:hanging="360"/>
+      </w:pPr>
+    </w:lvl>
+    <w:lvl w:ilvl="2" w:tentative="1">
+      <w:start w:val="1"/>
+      <w:numFmt w:val="decimal"/>
+      <w:lvlText w:val="%3."/>
+      <w:lvlJc w:val="left"/>
+      <w:pPr>
+        <w:tabs>
+          <w:tab w:val="num" w:pos="2160"/>
+        </w:tabs>
+        <w:ind w:left="2160" w:hanging="360"/>
+      </w:pPr>
+    </w:lvl>
+    <w:lvl w:ilvl="3" w:tentative="1">
+      <w:start w:val="1"/>
+      <w:numFmt w:val="decimal"/>
+      <w:lvlText w:val="%4."/>
+      <w:lvlJc w:val="left"/>
+      <w:pPr>
+        <w:tabs>
+          <w:tab w:val="num" w:pos="2880"/>
+        </w:tabs>
+        <w:ind w:left="2880" w:hanging="360"/>
+      </w:pPr>
+    </w:lvl>
+    <w:lvl w:ilvl="4" w:tentative="1">
+      <w:start w:val="1"/>
+      <w:numFmt w:val="decimal"/>
+      <w:lvlText w:val="%5."/>
+      <w:lvlJc w:val="left"/>
+      <w:pPr>
+        <w:tabs>
+          <w:tab w:val="num" w:pos="3600"/>
+        </w:tabs>
+        <w:ind w:left="3600" w:hanging="360"/>
+      </w:pPr>
+    </w:lvl>
+    <w:lvl w:ilvl="5" w:tentative="1">
+      <w:start w:val="1"/>
+      <w:numFmt w:val="decimal"/>
+      <w:lvlText w:val="%6."/>
+      <w:lvlJc w:val="left"/>
+      <w:pPr>
+        <w:tabs>
+          <w:tab w:val="num" w:pos="4320"/>
+        </w:tabs>
+        <w:ind w:left="4320" w:hanging="360"/>
+      </w:pPr>
+    </w:lvl>
+    <w:lvl w:ilvl="6" w:tentative="1">
+      <w:start w:val="1"/>
+      <w:numFmt w:val="decimal"/>
+      <w:lvlText w:val="%7."/>
+      <w:lvlJc w:val="left"/>
+      <w:pPr>
+        <w:tabs>
+          <w:tab w:val="num" w:pos="5040"/>
+        </w:tabs>
+        <w:ind w:left="5040" w:hanging="360"/>
+      </w:pPr>
+    </w:lvl>
+    <w:lvl w:ilvl="7" w:tentative="1">
+      <w:start w:val="1"/>
+      <w:numFmt w:val="decimal"/>
+      <w:lvlText w:val="%8."/>
+      <w:lvlJc w:val="left"/>
+      <w:pPr>
+        <w:tabs>
+          <w:tab w:val="num" w:pos="5760"/>
+        </w:tabs>
+        <w:ind w:left="5760" w:hanging="360"/>
+      </w:pPr>
+    </w:lvl>
+    <w:lvl w:ilvl="8" w:tentative="1">
+      <w:start w:val="1"/>
+      <w:numFmt w:val="decimal"/>
+      <w:lvlText w:val="%9."/>
+      <w:lvlJc w:val="left"/>
+      <w:pPr>
+        <w:tabs>
+          <w:tab w:val="num" w:pos="6480"/>
+        </w:tabs>
+        <w:ind w:left="6480" w:hanging="360"/>
+      </w:pPr>
+    </w:lvl>
+  </w:abstractNum>
   <w:num w:numId="1" w16cid:durableId="1729692415">
     <w:abstractNumId w:val="0"/>
+  </w:num>
+  <w:num w:numId="2" w16cid:durableId="1065226628">
+    <w:abstractNumId w:val="3"/>
+  </w:num>
+  <w:num w:numId="3" w16cid:durableId="1157456109">
+    <w:abstractNumId w:val="1"/>
+  </w:num>
+  <w:num w:numId="4" w16cid:durableId="889610780">
+    <w:abstractNumId w:val="2"/>
   </w:num>
 </w:numbering>
 </file>
@@ -808,7 +1410,6 @@
     <w:next w:val="Normal"/>
     <w:link w:val="Heading2Char"/>
     <w:uiPriority w:val="9"/>
-    <w:semiHidden/>
     <w:unhideWhenUsed/>
     <w:qFormat/>
     <w:rsid w:val="00CE4747"/>
@@ -1024,7 +1625,6 @@
     <w:basedOn w:val="DefaultParagraphFont"/>
     <w:link w:val="Heading2"/>
     <w:uiPriority w:val="9"/>
-    <w:semiHidden/>
     <w:rsid w:val="00CE4747"/>
     <w:rPr>
       <w:rFonts w:asciiTheme="majorHAnsi" w:eastAsiaTheme="majorEastAsia" w:hAnsiTheme="majorHAnsi" w:cstheme="majorBidi"/>

</xml_diff>